<commit_message>
CS-262 Homework 3 Materials Added.
</commit_message>
<xml_diff>
--- a/Guides/Answers to Guide 11.docx
+++ b/Guides/Answers to Guide 11.docx
@@ -38,429 +38,83 @@
       <w:pPr>
         <w:pStyle w:val="ListParagraph"/>
         <w:numPr>
-          <w:ilvl w:val="1"/>
-          <w:numId w:val="1"/>
-        </w:numPr>
-      </w:pPr>
-      <w:r>
-        <w:t>Be familiar with Garvin’s five perspectives on quality.</w:t>
-      </w:r>
-    </w:p>
-    <w:p>
-      <w:pPr>
-        <w:pStyle w:val="ListParagraph"/>
-        <w:numPr>
-          <w:ilvl w:val="1"/>
-          <w:numId w:val="1"/>
-        </w:numPr>
-      </w:pPr>
-      <w:r>
-        <w:t>How are software quality and testing related?</w:t>
-      </w:r>
-    </w:p>
-    <w:p>
-      <w:pPr>
-        <w:pStyle w:val="ListParagraph"/>
-        <w:numPr>
-          <w:ilvl w:val="1"/>
-          <w:numId w:val="1"/>
-        </w:numPr>
-      </w:pPr>
-      <w:r>
-        <w:t xml:space="preserve">Do you have any affinity with </w:t>
-      </w:r>
-      <w:proofErr w:type="spellStart"/>
-      <w:r>
-        <w:t>DiMarco’s</w:t>
-      </w:r>
-      <w:proofErr w:type="spellEnd"/>
-      <w:r>
-        <w:t xml:space="preserve"> alternate definition of software quality?</w:t>
-      </w:r>
-    </w:p>
-    <w:p>
-      <w:pPr>
-        <w:pStyle w:val="ListParagraph"/>
-        <w:numPr>
-          <w:ilvl w:val="0"/>
-          <w:numId w:val="1"/>
-        </w:numPr>
-      </w:pPr>
-      <w:r>
-        <w:t>Software Testing</w:t>
-      </w:r>
-    </w:p>
-    <w:p>
-      <w:pPr>
-        <w:pStyle w:val="ListParagraph"/>
-        <w:numPr>
-          <w:ilvl w:val="1"/>
-          <w:numId w:val="1"/>
-        </w:numPr>
-      </w:pPr>
-      <w:r>
-        <w:t>What is the primary purpose of software testing?</w:t>
-      </w:r>
-    </w:p>
-    <w:p>
-      <w:pPr>
-        <w:pStyle w:val="ListParagraph"/>
-        <w:numPr>
-          <w:ilvl w:val="1"/>
-          <w:numId w:val="1"/>
-        </w:numPr>
-      </w:pPr>
-      <w:r>
-        <w:t>Be able to compare and contrast the definitions of the following sets of testing terms:</w:t>
-      </w:r>
-    </w:p>
-    <w:p>
-      <w:pPr>
-        <w:pStyle w:val="ListParagraph"/>
-        <w:numPr>
           <w:ilvl w:val="2"/>
           <w:numId w:val="1"/>
         </w:numPr>
       </w:pPr>
-      <w:r>
-        <w:t>Concepts:</w:t>
-      </w:r>
-    </w:p>
-    <w:p>
-      <w:pPr>
-        <w:pStyle w:val="ListParagraph"/>
-        <w:numPr>
-          <w:ilvl w:val="3"/>
-          <w:numId w:val="1"/>
-        </w:numPr>
-      </w:pPr>
-      <w:r>
-        <w:t>Software fault:</w:t>
-      </w:r>
-    </w:p>
-    <w:p>
-      <w:pPr>
-        <w:pStyle w:val="ListParagraph"/>
-        <w:numPr>
-          <w:ilvl w:val="3"/>
-          <w:numId w:val="1"/>
-        </w:numPr>
-      </w:pPr>
-      <w:r>
-        <w:t>Programmer error:</w:t>
-      </w:r>
-    </w:p>
-    <w:p>
-      <w:pPr>
-        <w:pStyle w:val="ListParagraph"/>
-        <w:numPr>
-          <w:ilvl w:val="3"/>
-          <w:numId w:val="1"/>
-        </w:numPr>
-      </w:pPr>
-      <w:r>
-        <w:t>Defect:</w:t>
-      </w:r>
-    </w:p>
-    <w:p>
-      <w:pPr>
-        <w:pStyle w:val="ListParagraph"/>
-        <w:numPr>
-          <w:ilvl w:val="3"/>
-          <w:numId w:val="1"/>
-        </w:numPr>
-      </w:pPr>
-      <w:r>
-        <w:t>Failure:</w:t>
-      </w:r>
-    </w:p>
-    <w:p>
-      <w:pPr>
-        <w:pStyle w:val="ListParagraph"/>
-        <w:numPr>
-          <w:ilvl w:val="2"/>
-          <w:numId w:val="1"/>
-        </w:numPr>
-      </w:pPr>
-      <w:r>
-        <w:t>Methods:</w:t>
-      </w:r>
-    </w:p>
-    <w:p>
-      <w:pPr>
-        <w:pStyle w:val="ListParagraph"/>
-        <w:numPr>
-          <w:ilvl w:val="3"/>
-          <w:numId w:val="1"/>
-        </w:numPr>
-      </w:pPr>
-      <w:r>
-        <w:t>Static testing:</w:t>
-      </w:r>
-    </w:p>
-    <w:p>
-      <w:pPr>
-        <w:pStyle w:val="ListParagraph"/>
-        <w:numPr>
-          <w:ilvl w:val="3"/>
-          <w:numId w:val="1"/>
-        </w:numPr>
-      </w:pPr>
-      <w:r>
-        <w:t>Dynamic testing:</w:t>
-      </w:r>
-    </w:p>
-    <w:p>
-      <w:pPr>
-        <w:pStyle w:val="ListParagraph"/>
-        <w:numPr>
-          <w:ilvl w:val="3"/>
-          <w:numId w:val="1"/>
-        </w:numPr>
-      </w:pPr>
-      <w:r>
-        <w:t>White testing:</w:t>
-      </w:r>
-    </w:p>
-    <w:p>
-      <w:pPr>
-        <w:pStyle w:val="ListParagraph"/>
-        <w:numPr>
-          <w:ilvl w:val="3"/>
-          <w:numId w:val="1"/>
-        </w:numPr>
-      </w:pPr>
-      <w:r>
-        <w:t>Black-box testing:</w:t>
-      </w:r>
-    </w:p>
-    <w:p>
-      <w:pPr>
-        <w:pStyle w:val="ListParagraph"/>
-        <w:numPr>
-          <w:ilvl w:val="2"/>
-          <w:numId w:val="1"/>
-        </w:numPr>
-      </w:pPr>
-      <w:r>
-        <w:t>Levels:</w:t>
-      </w:r>
-    </w:p>
-    <w:p>
-      <w:pPr>
-        <w:pStyle w:val="ListParagraph"/>
-        <w:numPr>
-          <w:ilvl w:val="3"/>
-          <w:numId w:val="1"/>
-        </w:numPr>
-      </w:pPr>
-      <w:r>
-        <w:t>Unit testing:</w:t>
-      </w:r>
-    </w:p>
-    <w:p>
-      <w:pPr>
-        <w:pStyle w:val="ListParagraph"/>
-        <w:numPr>
-          <w:ilvl w:val="3"/>
-          <w:numId w:val="1"/>
-        </w:numPr>
-      </w:pPr>
-      <w:r>
-        <w:t>Integration testing:</w:t>
-      </w:r>
-    </w:p>
-    <w:p>
-      <w:pPr>
-        <w:pStyle w:val="ListParagraph"/>
-        <w:numPr>
-          <w:ilvl w:val="3"/>
-          <w:numId w:val="1"/>
-        </w:numPr>
-      </w:pPr>
-      <w:r>
-        <w:t>System testing:</w:t>
-      </w:r>
-    </w:p>
-    <w:p>
-      <w:pPr>
-        <w:pStyle w:val="ListParagraph"/>
-        <w:numPr>
-          <w:ilvl w:val="3"/>
-          <w:numId w:val="1"/>
-        </w:numPr>
-      </w:pPr>
-      <w:r>
-        <w:t>Acceptance testing:</w:t>
-      </w:r>
-    </w:p>
-    <w:p>
-      <w:pPr>
-        <w:pStyle w:val="ListParagraph"/>
-        <w:numPr>
-          <w:ilvl w:val="2"/>
-          <w:numId w:val="1"/>
-        </w:numPr>
-      </w:pPr>
-      <w:r>
-        <w:t>Types:</w:t>
-      </w:r>
-    </w:p>
-    <w:p>
-      <w:pPr>
-        <w:pStyle w:val="ListParagraph"/>
-        <w:numPr>
-          <w:ilvl w:val="3"/>
-          <w:numId w:val="1"/>
-        </w:numPr>
-      </w:pPr>
-      <w:r>
-        <w:t>Regression testing vs. acceptance testing:</w:t>
-      </w:r>
-    </w:p>
-    <w:p>
-      <w:pPr>
-        <w:pStyle w:val="ListParagraph"/>
-        <w:numPr>
-          <w:ilvl w:val="3"/>
-          <w:numId w:val="1"/>
-        </w:numPr>
-      </w:pPr>
-      <w:r>
-        <w:t>Alpha testing:</w:t>
-      </w:r>
-    </w:p>
-    <w:p>
-      <w:pPr>
-        <w:pStyle w:val="ListParagraph"/>
-        <w:numPr>
-          <w:ilvl w:val="3"/>
-          <w:numId w:val="1"/>
-        </w:numPr>
-      </w:pPr>
-      <w:r>
-        <w:t>Beta testing:</w:t>
-      </w:r>
-    </w:p>
-    <w:p>
-      <w:pPr>
-        <w:pStyle w:val="ListParagraph"/>
-        <w:numPr>
-          <w:ilvl w:val="3"/>
-          <w:numId w:val="1"/>
-        </w:numPr>
-      </w:pPr>
-      <w:r>
-        <w:t>Functional testing:</w:t>
-      </w:r>
-    </w:p>
-    <w:p>
-      <w:pPr>
-        <w:pStyle w:val="ListParagraph"/>
-        <w:numPr>
-          <w:ilvl w:val="3"/>
-          <w:numId w:val="1"/>
-        </w:numPr>
-      </w:pPr>
-      <w:r>
-        <w:t>Non-functional testing:</w:t>
-      </w:r>
-    </w:p>
-    <w:p>
-      <w:pPr>
-        <w:pStyle w:val="ListParagraph"/>
-        <w:numPr>
-          <w:ilvl w:val="3"/>
-          <w:numId w:val="1"/>
-        </w:numPr>
-      </w:pPr>
-      <w:r>
-        <w:t>A/B testing:</w:t>
-      </w:r>
-    </w:p>
-    <w:p>
-      <w:pPr>
-        <w:pStyle w:val="ListParagraph"/>
-        <w:numPr>
-          <w:ilvl w:val="1"/>
-          <w:numId w:val="1"/>
-        </w:numPr>
-      </w:pPr>
-      <w:r>
-        <w:t xml:space="preserve">According to </w:t>
-      </w:r>
-      <w:proofErr w:type="spellStart"/>
-      <w:r>
-        <w:t>McConnel</w:t>
-      </w:r>
-      <w:proofErr w:type="spellEnd"/>
-      <w:r>
-        <w:t xml:space="preserve"> (the cost vs. time table and references 11), how costly is a defect introduced in the requirements phase and not found until the system testing phase?</w:t>
-      </w:r>
-    </w:p>
-    <w:p>
-      <w:pPr>
-        <w:pStyle w:val="ListParagraph"/>
-        <w:numPr>
-          <w:ilvl w:val="1"/>
-          <w:numId w:val="1"/>
-        </w:numPr>
-      </w:pPr>
-      <w:r>
-        <w:t>Software quality folk often use the phrase “V &amp; V”.  What does it mean?</w:t>
-      </w:r>
-    </w:p>
-    <w:p>
-      <w:pPr>
-        <w:pStyle w:val="ListParagraph"/>
-        <w:numPr>
-          <w:ilvl w:val="0"/>
-          <w:numId w:val="1"/>
-        </w:numPr>
-      </w:pPr>
-      <w:r>
-        <w:t>Project Management Tools &amp; Practices</w:t>
-      </w:r>
-    </w:p>
-    <w:p>
-      <w:pPr>
-        <w:pStyle w:val="ListParagraph"/>
-        <w:numPr>
-          <w:ilvl w:val="1"/>
-          <w:numId w:val="1"/>
-        </w:numPr>
-      </w:pPr>
-      <w:r>
-        <w:t>Familiarize with GitHub’s pull request feature.</w:t>
-      </w:r>
-    </w:p>
-    <w:p>
-      <w:pPr>
-        <w:pStyle w:val="ListParagraph"/>
-        <w:numPr>
-          <w:ilvl w:val="1"/>
-          <w:numId w:val="1"/>
-        </w:numPr>
-      </w:pPr>
-      <w:r>
-        <w:t>Familiarize with guidelines in Google Java Style</w:t>
-      </w:r>
-    </w:p>
-    <w:p>
-      <w:pPr>
-        <w:pStyle w:val="ListParagraph"/>
-        <w:numPr>
-          <w:ilvl w:val="2"/>
-          <w:numId w:val="1"/>
-        </w:numPr>
-      </w:pPr>
-      <w:r>
-        <w:t>Where do they p</w:t>
-      </w:r>
       <w:bookmarkStart w:id="0" w:name="_GoBack"/>
       <w:bookmarkEnd w:id="0"/>
-      <w:r>
-        <w:t>ut the first curly brace for general control structures, on the line or on a new line?</w:t>
+    </w:p>
+    <w:p>
+      <w:pPr>
+        <w:pStyle w:val="ListParagraph"/>
+        <w:numPr>
+          <w:ilvl w:val="1"/>
+          <w:numId w:val="1"/>
+        </w:numPr>
+      </w:pPr>
+      <w:r>
+        <w:t>Be familiar with Garvin’s five perspectives on quality.</w:t>
+      </w:r>
+    </w:p>
+    <w:p>
+      <w:pPr>
+        <w:pStyle w:val="ListParagraph"/>
+        <w:numPr>
+          <w:ilvl w:val="1"/>
+          <w:numId w:val="1"/>
+        </w:numPr>
+      </w:pPr>
+      <w:r>
+        <w:t>How are software quality and testing related?</w:t>
+      </w:r>
+    </w:p>
+    <w:p>
+      <w:pPr>
+        <w:pStyle w:val="ListParagraph"/>
+        <w:numPr>
+          <w:ilvl w:val="1"/>
+          <w:numId w:val="1"/>
+        </w:numPr>
+      </w:pPr>
+      <w:r>
+        <w:t>Do you have any affinity with DiMarco’s alternate definition of software quality?</w:t>
+      </w:r>
+    </w:p>
+    <w:p>
+      <w:pPr>
+        <w:pStyle w:val="ListParagraph"/>
+        <w:numPr>
+          <w:ilvl w:val="0"/>
+          <w:numId w:val="1"/>
+        </w:numPr>
+      </w:pPr>
+      <w:r>
+        <w:t>Software Testing</w:t>
+      </w:r>
+    </w:p>
+    <w:p>
+      <w:pPr>
+        <w:pStyle w:val="ListParagraph"/>
+        <w:numPr>
+          <w:ilvl w:val="1"/>
+          <w:numId w:val="1"/>
+        </w:numPr>
+      </w:pPr>
+      <w:r>
+        <w:t>What is the primary purpose of software testing?</w:t>
+      </w:r>
+    </w:p>
+    <w:p>
+      <w:pPr>
+        <w:pStyle w:val="ListParagraph"/>
+        <w:numPr>
+          <w:ilvl w:val="1"/>
+          <w:numId w:val="1"/>
+        </w:numPr>
+      </w:pPr>
+      <w:r>
+        <w:t>Be able to compare and contrast the definitions of the following sets of testing terms:</w:t>
       </w:r>
     </w:p>
     <w:p>
@@ -472,6 +126,342 @@
         </w:numPr>
       </w:pPr>
       <w:r>
+        <w:t>Concepts:</w:t>
+      </w:r>
+    </w:p>
+    <w:p>
+      <w:pPr>
+        <w:pStyle w:val="ListParagraph"/>
+        <w:numPr>
+          <w:ilvl w:val="3"/>
+          <w:numId w:val="1"/>
+        </w:numPr>
+      </w:pPr>
+      <w:r>
+        <w:t>Software fault:</w:t>
+      </w:r>
+    </w:p>
+    <w:p>
+      <w:pPr>
+        <w:pStyle w:val="ListParagraph"/>
+        <w:numPr>
+          <w:ilvl w:val="3"/>
+          <w:numId w:val="1"/>
+        </w:numPr>
+      </w:pPr>
+      <w:r>
+        <w:t>Programmer error:</w:t>
+      </w:r>
+    </w:p>
+    <w:p>
+      <w:pPr>
+        <w:pStyle w:val="ListParagraph"/>
+        <w:numPr>
+          <w:ilvl w:val="3"/>
+          <w:numId w:val="1"/>
+        </w:numPr>
+      </w:pPr>
+      <w:r>
+        <w:t>Defect:</w:t>
+      </w:r>
+    </w:p>
+    <w:p>
+      <w:pPr>
+        <w:pStyle w:val="ListParagraph"/>
+        <w:numPr>
+          <w:ilvl w:val="3"/>
+          <w:numId w:val="1"/>
+        </w:numPr>
+      </w:pPr>
+      <w:r>
+        <w:t>Failure:</w:t>
+      </w:r>
+    </w:p>
+    <w:p>
+      <w:pPr>
+        <w:pStyle w:val="ListParagraph"/>
+        <w:numPr>
+          <w:ilvl w:val="2"/>
+          <w:numId w:val="1"/>
+        </w:numPr>
+      </w:pPr>
+      <w:r>
+        <w:t>Methods:</w:t>
+      </w:r>
+    </w:p>
+    <w:p>
+      <w:pPr>
+        <w:pStyle w:val="ListParagraph"/>
+        <w:numPr>
+          <w:ilvl w:val="3"/>
+          <w:numId w:val="1"/>
+        </w:numPr>
+      </w:pPr>
+      <w:r>
+        <w:t>Static testing:</w:t>
+      </w:r>
+    </w:p>
+    <w:p>
+      <w:pPr>
+        <w:pStyle w:val="ListParagraph"/>
+        <w:numPr>
+          <w:ilvl w:val="3"/>
+          <w:numId w:val="1"/>
+        </w:numPr>
+      </w:pPr>
+      <w:r>
+        <w:t>Dynamic testing:</w:t>
+      </w:r>
+    </w:p>
+    <w:p>
+      <w:pPr>
+        <w:pStyle w:val="ListParagraph"/>
+        <w:numPr>
+          <w:ilvl w:val="3"/>
+          <w:numId w:val="1"/>
+        </w:numPr>
+      </w:pPr>
+      <w:r>
+        <w:t>White testing:</w:t>
+      </w:r>
+    </w:p>
+    <w:p>
+      <w:pPr>
+        <w:pStyle w:val="ListParagraph"/>
+        <w:numPr>
+          <w:ilvl w:val="3"/>
+          <w:numId w:val="1"/>
+        </w:numPr>
+      </w:pPr>
+      <w:r>
+        <w:t>Black-box testing:</w:t>
+      </w:r>
+    </w:p>
+    <w:p>
+      <w:pPr>
+        <w:pStyle w:val="ListParagraph"/>
+        <w:numPr>
+          <w:ilvl w:val="2"/>
+          <w:numId w:val="1"/>
+        </w:numPr>
+      </w:pPr>
+      <w:r>
+        <w:t>Levels:</w:t>
+      </w:r>
+    </w:p>
+    <w:p>
+      <w:pPr>
+        <w:pStyle w:val="ListParagraph"/>
+        <w:numPr>
+          <w:ilvl w:val="3"/>
+          <w:numId w:val="1"/>
+        </w:numPr>
+      </w:pPr>
+      <w:r>
+        <w:t>Unit testing:</w:t>
+      </w:r>
+    </w:p>
+    <w:p>
+      <w:pPr>
+        <w:pStyle w:val="ListParagraph"/>
+        <w:numPr>
+          <w:ilvl w:val="3"/>
+          <w:numId w:val="1"/>
+        </w:numPr>
+      </w:pPr>
+      <w:r>
+        <w:t>Integration testing:</w:t>
+      </w:r>
+    </w:p>
+    <w:p>
+      <w:pPr>
+        <w:pStyle w:val="ListParagraph"/>
+        <w:numPr>
+          <w:ilvl w:val="3"/>
+          <w:numId w:val="1"/>
+        </w:numPr>
+      </w:pPr>
+      <w:r>
+        <w:t>System testing:</w:t>
+      </w:r>
+    </w:p>
+    <w:p>
+      <w:pPr>
+        <w:pStyle w:val="ListParagraph"/>
+        <w:numPr>
+          <w:ilvl w:val="3"/>
+          <w:numId w:val="1"/>
+        </w:numPr>
+      </w:pPr>
+      <w:r>
+        <w:t>Acceptance testing:</w:t>
+      </w:r>
+    </w:p>
+    <w:p>
+      <w:pPr>
+        <w:pStyle w:val="ListParagraph"/>
+        <w:numPr>
+          <w:ilvl w:val="2"/>
+          <w:numId w:val="1"/>
+        </w:numPr>
+      </w:pPr>
+      <w:r>
+        <w:t>Types:</w:t>
+      </w:r>
+    </w:p>
+    <w:p>
+      <w:pPr>
+        <w:pStyle w:val="ListParagraph"/>
+        <w:numPr>
+          <w:ilvl w:val="3"/>
+          <w:numId w:val="1"/>
+        </w:numPr>
+      </w:pPr>
+      <w:r>
+        <w:t>Regression testing vs. acceptance testing:</w:t>
+      </w:r>
+    </w:p>
+    <w:p>
+      <w:pPr>
+        <w:pStyle w:val="ListParagraph"/>
+        <w:numPr>
+          <w:ilvl w:val="3"/>
+          <w:numId w:val="1"/>
+        </w:numPr>
+      </w:pPr>
+      <w:r>
+        <w:t>Alpha testing:</w:t>
+      </w:r>
+    </w:p>
+    <w:p>
+      <w:pPr>
+        <w:pStyle w:val="ListParagraph"/>
+        <w:numPr>
+          <w:ilvl w:val="3"/>
+          <w:numId w:val="1"/>
+        </w:numPr>
+      </w:pPr>
+      <w:r>
+        <w:t>Beta testing:</w:t>
+      </w:r>
+    </w:p>
+    <w:p>
+      <w:pPr>
+        <w:pStyle w:val="ListParagraph"/>
+        <w:numPr>
+          <w:ilvl w:val="3"/>
+          <w:numId w:val="1"/>
+        </w:numPr>
+      </w:pPr>
+      <w:r>
+        <w:t>Functional testing:</w:t>
+      </w:r>
+    </w:p>
+    <w:p>
+      <w:pPr>
+        <w:pStyle w:val="ListParagraph"/>
+        <w:numPr>
+          <w:ilvl w:val="3"/>
+          <w:numId w:val="1"/>
+        </w:numPr>
+      </w:pPr>
+      <w:r>
+        <w:t>Non-functional testing:</w:t>
+      </w:r>
+    </w:p>
+    <w:p>
+      <w:pPr>
+        <w:pStyle w:val="ListParagraph"/>
+        <w:numPr>
+          <w:ilvl w:val="3"/>
+          <w:numId w:val="1"/>
+        </w:numPr>
+      </w:pPr>
+      <w:r>
+        <w:t>A/B testing:</w:t>
+      </w:r>
+    </w:p>
+    <w:p>
+      <w:pPr>
+        <w:pStyle w:val="ListParagraph"/>
+        <w:numPr>
+          <w:ilvl w:val="1"/>
+          <w:numId w:val="1"/>
+        </w:numPr>
+      </w:pPr>
+      <w:r>
+        <w:t>According to McConnel (the cost vs. time table and references 11), how costly is a defect introduced in the requirements phase and not found until the system testing phase?</w:t>
+      </w:r>
+    </w:p>
+    <w:p>
+      <w:pPr>
+        <w:pStyle w:val="ListParagraph"/>
+        <w:numPr>
+          <w:ilvl w:val="1"/>
+          <w:numId w:val="1"/>
+        </w:numPr>
+      </w:pPr>
+      <w:r>
+        <w:t>Software quality folk often use the phrase “V &amp; V”.  What does it mean?</w:t>
+      </w:r>
+    </w:p>
+    <w:p>
+      <w:pPr>
+        <w:pStyle w:val="ListParagraph"/>
+        <w:numPr>
+          <w:ilvl w:val="0"/>
+          <w:numId w:val="1"/>
+        </w:numPr>
+      </w:pPr>
+      <w:r>
+        <w:t>Project Management Tools &amp; Practices</w:t>
+      </w:r>
+    </w:p>
+    <w:p>
+      <w:pPr>
+        <w:pStyle w:val="ListParagraph"/>
+        <w:numPr>
+          <w:ilvl w:val="1"/>
+          <w:numId w:val="1"/>
+        </w:numPr>
+      </w:pPr>
+      <w:r>
+        <w:t>Familiarize with GitHub’s pull request feature.</w:t>
+      </w:r>
+    </w:p>
+    <w:p>
+      <w:pPr>
+        <w:pStyle w:val="ListParagraph"/>
+        <w:numPr>
+          <w:ilvl w:val="1"/>
+          <w:numId w:val="1"/>
+        </w:numPr>
+      </w:pPr>
+      <w:r>
+        <w:t>Familiarize with guidelines in Google Java Style</w:t>
+      </w:r>
+    </w:p>
+    <w:p>
+      <w:pPr>
+        <w:pStyle w:val="ListParagraph"/>
+        <w:numPr>
+          <w:ilvl w:val="2"/>
+          <w:numId w:val="1"/>
+        </w:numPr>
+      </w:pPr>
+      <w:r>
+        <w:t>Where do they put the first curly brace for general control structures, on the line or on a new line?</w:t>
+      </w:r>
+    </w:p>
+    <w:p>
+      <w:pPr>
+        <w:pStyle w:val="ListParagraph"/>
+        <w:numPr>
+          <w:ilvl w:val="2"/>
+          <w:numId w:val="1"/>
+        </w:numPr>
+      </w:pPr>
+      <w:r>
         <w:t>How wide can columns be?</w:t>
       </w:r>
     </w:p>
@@ -496,6 +486,7 @@
         </w:numPr>
       </w:pPr>
       <w:r>
+        <w:lastRenderedPageBreak/>
         <w:t>Familiarize with GitHub’s issue tracking feature.</w:t>
       </w:r>
     </w:p>
@@ -508,7 +499,6 @@
         </w:numPr>
       </w:pPr>
       <w:r>
-        <w:lastRenderedPageBreak/>
         <w:t>For what are issue trackers commonly used?</w:t>
       </w:r>
     </w:p>
@@ -521,15 +511,7 @@
         </w:numPr>
       </w:pPr>
       <w:r>
-        <w:t xml:space="preserve">How would you integrate </w:t>
-      </w:r>
-      <w:proofErr w:type="spellStart"/>
-      <w:r>
-        <w:t>Git</w:t>
-      </w:r>
-      <w:proofErr w:type="spellEnd"/>
-      <w:r>
-        <w:t xml:space="preserve"> issue tracking with Trello?</w:t>
+        <w:t>How would you integrate Git issue tracking with Trello?</w:t>
       </w:r>
     </w:p>
     <w:sectPr>

</xml_diff>